<commit_message>
Update Performance Testing Scenarios updated.docx
file modified
</commit_message>
<xml_diff>
--- a/Performance Testing Scenarios updated.docx
+++ b/Performance Testing Scenarios updated.docx
@@ -960,835 +960,840 @@
       <w:r>
         <w:t>0</w:t>
       </w:r>
+    </w:p>
+    <w:p>
+      <w:pPr>
+        <w:pStyle w:val="ListParagraph"/>
+        <w:numPr>
+          <w:ilvl w:val="0"/>
+          <w:numId w:val="6"/>
+        </w:numPr>
+      </w:pPr>
+      <w:r>
+        <w:t xml:space="preserve">Ramp Up Period = </w:t>
+      </w:r>
+      <w:r>
+        <w:t>1</w:t>
+      </w:r>
+      <w:r>
+        <w:t>00</w:t>
+      </w:r>
+      <w:r>
+        <w:t xml:space="preserve"> Sec</w:t>
+      </w:r>
+    </w:p>
+    <w:p>
+      <w:pPr>
+        <w:pStyle w:val="ListParagraph"/>
+        <w:numPr>
+          <w:ilvl w:val="0"/>
+          <w:numId w:val="6"/>
+        </w:numPr>
+      </w:pPr>
+      <w:r>
+        <w:t>Iteration = 1</w:t>
+      </w:r>
+    </w:p>
+    <w:p>
+      <w:r>
+        <w:rPr>
+          <w:b/>
+          <w:bCs/>
+        </w:rPr>
+        <w:t>Note:</w:t>
+      </w:r>
+      <w:r>
+        <w:t xml:space="preserve"> </w:t>
+      </w:r>
+      <w:r>
+        <w:t>The ramp-up period tells JMeter how long to take to "ramp-up" to the full number of threads chosen. If 10 threads are used, and the ramp-up period is 100 seconds, then JMeter will take 100 seconds to get all 10 threads up and running. Each thread will start 10 (100/10) seconds after the previous thread was begun.</w:t>
+      </w:r>
+    </w:p>
+    <w:p>
+      <w:pPr>
+        <w:pStyle w:val="ListParagraph"/>
+        <w:ind w:left="1080"/>
+      </w:pPr>
+    </w:p>
+    <w:p>
+      <w:pPr>
+        <w:pStyle w:val="ListParagraph"/>
+        <w:numPr>
+          <w:ilvl w:val="0"/>
+          <w:numId w:val="4"/>
+        </w:numPr>
+      </w:pPr>
+      <w:r>
+        <w:t>O</w:t>
+      </w:r>
+      <w:r>
+        <w:t>ne user (CIS login) making 100 requests to about 30 – 40 endpoints</w:t>
+      </w:r>
+      <w:r>
+        <w:t xml:space="preserve"> </w:t>
+      </w:r>
+    </w:p>
+    <w:p>
+      <w:pPr>
+        <w:pStyle w:val="ListParagraph"/>
+        <w:numPr>
+          <w:ilvl w:val="0"/>
+          <w:numId w:val="7"/>
+        </w:numPr>
+      </w:pPr>
+      <w:r>
+        <w:t>Virtual Users = 100</w:t>
+      </w:r>
+    </w:p>
+    <w:p>
+      <w:pPr>
+        <w:pStyle w:val="ListParagraph"/>
+        <w:numPr>
+          <w:ilvl w:val="0"/>
+          <w:numId w:val="7"/>
+        </w:numPr>
+      </w:pPr>
+      <w:r>
+        <w:t>Ramp Up Period =</w:t>
+      </w:r>
+      <w:r>
+        <w:t>15</w:t>
+      </w:r>
+      <w:r>
+        <w:t>0</w:t>
+      </w:r>
+      <w:r>
+        <w:t xml:space="preserve"> Sec</w:t>
+      </w:r>
+    </w:p>
+    <w:p>
+      <w:pPr>
+        <w:pStyle w:val="ListParagraph"/>
+        <w:numPr>
+          <w:ilvl w:val="0"/>
+          <w:numId w:val="7"/>
+        </w:numPr>
+      </w:pPr>
+      <w:r>
+        <w:t>Iteration = 1</w:t>
+      </w:r>
+    </w:p>
+    <w:p/>
+    <w:p>
+      <w:pPr>
+        <w:pStyle w:val="ListParagraph"/>
+        <w:numPr>
+          <w:ilvl w:val="0"/>
+          <w:numId w:val="4"/>
+        </w:numPr>
+      </w:pPr>
+      <w:r>
+        <w:t>O</w:t>
+      </w:r>
+      <w:r>
+        <w:t xml:space="preserve">ne user (CIS login) making </w:t>
+      </w:r>
+      <w:r>
+        <w:t>1</w:t>
+      </w:r>
+      <w:r>
+        <w:t>00 requests to about 30 – 40 endpoints</w:t>
+      </w:r>
+      <w:r>
+        <w:t xml:space="preserve"> </w:t>
+      </w:r>
+    </w:p>
+    <w:p>
+      <w:pPr>
+        <w:pStyle w:val="ListParagraph"/>
+        <w:numPr>
+          <w:ilvl w:val="0"/>
+          <w:numId w:val="8"/>
+        </w:numPr>
+      </w:pPr>
+      <w:r>
+        <w:t>Virtual Users = 100</w:t>
+      </w:r>
+    </w:p>
+    <w:p>
+      <w:pPr>
+        <w:pStyle w:val="ListParagraph"/>
+        <w:numPr>
+          <w:ilvl w:val="0"/>
+          <w:numId w:val="8"/>
+        </w:numPr>
+      </w:pPr>
+      <w:r>
+        <w:t xml:space="preserve">Ramp Up Period = </w:t>
+      </w:r>
+      <w:r>
+        <w:t>20</w:t>
+      </w:r>
+      <w:r>
+        <w:t>0 Sec</w:t>
+      </w:r>
+    </w:p>
+    <w:p>
+      <w:pPr>
+        <w:pStyle w:val="ListParagraph"/>
+        <w:numPr>
+          <w:ilvl w:val="0"/>
+          <w:numId w:val="8"/>
+        </w:numPr>
+      </w:pPr>
+      <w:r>
+        <w:t>Iteration = 1</w:t>
+      </w:r>
+    </w:p>
+    <w:p>
+      <w:pPr>
+        <w:pStyle w:val="ListParagraph"/>
+        <w:ind w:left="1080"/>
+      </w:pPr>
+    </w:p>
+    <w:p>
+      <w:pPr>
+        <w:pStyle w:val="ListParagraph"/>
+        <w:numPr>
+          <w:ilvl w:val="0"/>
+          <w:numId w:val="4"/>
+        </w:numPr>
+      </w:pPr>
+      <w:r>
+        <w:t>O</w:t>
+      </w:r>
+      <w:r>
+        <w:t xml:space="preserve">ne user (CIS login) making </w:t>
+      </w:r>
+      <w:r>
+        <w:t>2</w:t>
+      </w:r>
+      <w:r>
+        <w:t>00 requests to about 30 – 40 endpoints</w:t>
+      </w:r>
+      <w:r>
+        <w:t xml:space="preserve"> </w:t>
+      </w:r>
+    </w:p>
+    <w:p>
+      <w:pPr>
+        <w:pStyle w:val="ListParagraph"/>
+        <w:numPr>
+          <w:ilvl w:val="0"/>
+          <w:numId w:val="9"/>
+        </w:numPr>
+      </w:pPr>
+      <w:r>
+        <w:t xml:space="preserve">Virtual Users = </w:t>
+      </w:r>
+      <w:r>
+        <w:t>10</w:t>
+      </w:r>
+      <w:r>
+        <w:t>0</w:t>
+      </w:r>
+    </w:p>
+    <w:p>
+      <w:pPr>
+        <w:pStyle w:val="ListParagraph"/>
+        <w:numPr>
+          <w:ilvl w:val="0"/>
+          <w:numId w:val="9"/>
+        </w:numPr>
+      </w:pPr>
+      <w:r>
+        <w:t>Ramp Up Period = 1 Sec</w:t>
+      </w:r>
+    </w:p>
+    <w:p>
+      <w:pPr>
+        <w:pStyle w:val="ListParagraph"/>
+        <w:numPr>
+          <w:ilvl w:val="0"/>
+          <w:numId w:val="9"/>
+        </w:numPr>
+      </w:pPr>
+      <w:r>
+        <w:t>Iteration = 1</w:t>
+      </w:r>
+    </w:p>
+    <w:p>
+      <w:pPr>
+        <w:pStyle w:val="ListParagraph"/>
+        <w:ind w:left="1080"/>
+      </w:pPr>
+    </w:p>
+    <w:p>
+      <w:pPr>
+        <w:pStyle w:val="ListParagraph"/>
+        <w:numPr>
+          <w:ilvl w:val="0"/>
+          <w:numId w:val="4"/>
+        </w:numPr>
+      </w:pPr>
+      <w:r>
+        <w:t>O</w:t>
+      </w:r>
+      <w:r>
+        <w:t xml:space="preserve">ne user (CIS login) making </w:t>
+      </w:r>
+      <w:r>
+        <w:t>2</w:t>
+      </w:r>
+      <w:r>
+        <w:t>00 requests to about 30 – 40 endpoints</w:t>
+      </w:r>
+      <w:r>
+        <w:t xml:space="preserve"> </w:t>
+      </w:r>
+    </w:p>
+    <w:p>
+      <w:pPr>
+        <w:pStyle w:val="ListParagraph"/>
+        <w:numPr>
+          <w:ilvl w:val="0"/>
+          <w:numId w:val="10"/>
+        </w:numPr>
+      </w:pPr>
+      <w:r>
+        <w:t xml:space="preserve">Virtual Users = </w:t>
+      </w:r>
+      <w:r>
+        <w:t>7</w:t>
+      </w:r>
+      <w:r>
+        <w:t>0</w:t>
+      </w:r>
+    </w:p>
+    <w:p>
+      <w:pPr>
+        <w:pStyle w:val="ListParagraph"/>
+        <w:numPr>
+          <w:ilvl w:val="0"/>
+          <w:numId w:val="10"/>
+        </w:numPr>
+      </w:pPr>
+      <w:r>
+        <w:t>Ramp Up Period = 5 Sec</w:t>
+      </w:r>
+    </w:p>
+    <w:p>
+      <w:pPr>
+        <w:pStyle w:val="ListParagraph"/>
+        <w:numPr>
+          <w:ilvl w:val="0"/>
+          <w:numId w:val="10"/>
+        </w:numPr>
+      </w:pPr>
+      <w:r>
+        <w:t>Iteration = 1</w:t>
+      </w:r>
+    </w:p>
+    <w:p/>
+    <w:p>
+      <w:pPr>
+        <w:pStyle w:val="ListParagraph"/>
+        <w:numPr>
+          <w:ilvl w:val="0"/>
+          <w:numId w:val="4"/>
+        </w:numPr>
+      </w:pPr>
+      <w:r>
+        <w:t>O</w:t>
+      </w:r>
+      <w:r>
+        <w:t xml:space="preserve">ne user (CIS login) making </w:t>
+      </w:r>
+      <w:r>
+        <w:t>2</w:t>
+      </w:r>
+      <w:r>
+        <w:t>00 requests to about 30 – 40 endpoints</w:t>
+      </w:r>
+      <w:r>
+        <w:t xml:space="preserve"> </w:t>
+      </w:r>
+    </w:p>
+    <w:p>
+      <w:pPr>
+        <w:pStyle w:val="ListParagraph"/>
+        <w:numPr>
+          <w:ilvl w:val="0"/>
+          <w:numId w:val="11"/>
+        </w:numPr>
+      </w:pPr>
+      <w:r>
+        <w:t xml:space="preserve">Virtual Users = </w:t>
+      </w:r>
+      <w:r>
+        <w:t>2</w:t>
+      </w:r>
+      <w:r>
+        <w:t>00</w:t>
+      </w:r>
+    </w:p>
+    <w:p>
+      <w:pPr>
+        <w:pStyle w:val="ListParagraph"/>
+        <w:numPr>
+          <w:ilvl w:val="0"/>
+          <w:numId w:val="11"/>
+        </w:numPr>
+      </w:pPr>
+      <w:r>
+        <w:t xml:space="preserve">Ramp Up Period = </w:t>
+      </w:r>
+      <w:r>
+        <w:t>5</w:t>
+      </w:r>
+      <w:r>
+        <w:t>0 Sec</w:t>
+      </w:r>
+    </w:p>
+    <w:p>
+      <w:pPr>
+        <w:pStyle w:val="ListParagraph"/>
+        <w:numPr>
+          <w:ilvl w:val="0"/>
+          <w:numId w:val="11"/>
+        </w:numPr>
+      </w:pPr>
+      <w:r>
+        <w:t>Iteration = 1</w:t>
+      </w:r>
+    </w:p>
+    <w:p>
+      <w:pPr>
+        <w:rPr>
+          <w:b/>
+          <w:bCs/>
+          <w:sz w:val="28"/>
+          <w:szCs w:val="28"/>
+        </w:rPr>
+      </w:pPr>
+    </w:p>
+    <w:p>
+      <w:pPr>
+        <w:rPr>
+          <w:b/>
+          <w:bCs/>
+          <w:sz w:val="28"/>
+          <w:szCs w:val="28"/>
+        </w:rPr>
+      </w:pPr>
+      <w:r>
+        <w:rPr>
+          <w:b/>
+          <w:bCs/>
+          <w:sz w:val="28"/>
+          <w:szCs w:val="28"/>
+        </w:rPr>
+        <w:t>Performance Testing Scenarios (</w:t>
+      </w:r>
+      <w:r>
+        <w:rPr>
+          <w:b/>
+          <w:bCs/>
+          <w:sz w:val="28"/>
+          <w:szCs w:val="28"/>
+        </w:rPr>
+        <w:t>Realistic Performance test- pacing</w:t>
+      </w:r>
+      <w:r>
+        <w:rPr>
+          <w:b/>
+          <w:bCs/>
+          <w:sz w:val="28"/>
+          <w:szCs w:val="28"/>
+        </w:rPr>
+        <w:t>):</w:t>
+      </w:r>
+    </w:p>
+    <w:p>
+      <w:pPr>
+        <w:pStyle w:val="ListParagraph"/>
+        <w:numPr>
+          <w:ilvl w:val="0"/>
+          <w:numId w:val="4"/>
+        </w:numPr>
+      </w:pPr>
+      <w:r>
+        <w:t>O</w:t>
+      </w:r>
+      <w:r>
+        <w:t>ne user (CIS login) making 100 requests to about 30 – 40 endpoints</w:t>
+      </w:r>
+      <w:r>
+        <w:t xml:space="preserve"> </w:t>
+      </w:r>
+    </w:p>
+    <w:p>
+      <w:pPr>
+        <w:pStyle w:val="ListParagraph"/>
+        <w:numPr>
+          <w:ilvl w:val="0"/>
+          <w:numId w:val="12"/>
+        </w:numPr>
+      </w:pPr>
+      <w:r>
+        <w:t>Virtual Users = 100</w:t>
+      </w:r>
+    </w:p>
+    <w:p>
+      <w:pPr>
+        <w:pStyle w:val="ListParagraph"/>
+        <w:numPr>
+          <w:ilvl w:val="0"/>
+          <w:numId w:val="12"/>
+        </w:numPr>
+      </w:pPr>
+      <w:r>
+        <w:t>Think time up to = 10 Sec</w:t>
+      </w:r>
+    </w:p>
+    <w:p>
+      <w:pPr>
+        <w:pStyle w:val="ListParagraph"/>
+        <w:numPr>
+          <w:ilvl w:val="0"/>
+          <w:numId w:val="12"/>
+        </w:numPr>
+      </w:pPr>
+      <w:r>
+        <w:t xml:space="preserve">Starts 10 thread </w:t>
+      </w:r>
+    </w:p>
+    <w:p>
+      <w:pPr>
+        <w:pStyle w:val="ListParagraph"/>
+        <w:numPr>
+          <w:ilvl w:val="0"/>
+          <w:numId w:val="12"/>
+        </w:numPr>
+      </w:pPr>
+      <w:r>
+        <w:t>Add more 10 threads on every 10 seconds</w:t>
+      </w:r>
+    </w:p>
+    <w:p>
+      <w:pPr>
+        <w:pStyle w:val="ListParagraph"/>
+        <w:numPr>
+          <w:ilvl w:val="0"/>
+          <w:numId w:val="12"/>
+        </w:numPr>
+      </w:pPr>
+      <w:r>
+        <w:t>Keep load till 5 minutes</w:t>
+      </w:r>
+    </w:p>
+    <w:p>
+      <w:pPr>
+        <w:pStyle w:val="ListParagraph"/>
+        <w:numPr>
+          <w:ilvl w:val="0"/>
+          <w:numId w:val="12"/>
+        </w:numPr>
+      </w:pPr>
+      <w:r>
+        <w:t>Then, Stops 10 thread on every 10 Seconds.</w:t>
+      </w:r>
+    </w:p>
+    <w:p>
+      <w:pPr>
+        <w:pStyle w:val="ListParagraph"/>
+        <w:ind w:left="1080"/>
+      </w:pPr>
+    </w:p>
+    <w:p>
+      <w:pPr>
+        <w:pStyle w:val="ListParagraph"/>
+        <w:numPr>
+          <w:ilvl w:val="0"/>
+          <w:numId w:val="4"/>
+        </w:numPr>
+      </w:pPr>
+      <w:r>
+        <w:t>O</w:t>
+      </w:r>
+      <w:r>
+        <w:t xml:space="preserve">ne user (CIS login) making </w:t>
+      </w:r>
+      <w:r>
+        <w:t>2</w:t>
+      </w:r>
+      <w:r>
+        <w:t>00 requests to about 30 – 40 endpoints</w:t>
+      </w:r>
+      <w:r>
+        <w:t xml:space="preserve"> </w:t>
+      </w:r>
+    </w:p>
+    <w:p>
+      <w:pPr>
+        <w:pStyle w:val="ListParagraph"/>
+        <w:numPr>
+          <w:ilvl w:val="0"/>
+          <w:numId w:val="12"/>
+        </w:numPr>
+      </w:pPr>
+      <w:r>
+        <w:t>Virtual Users = 200</w:t>
+      </w:r>
+    </w:p>
+    <w:p>
+      <w:pPr>
+        <w:pStyle w:val="ListParagraph"/>
+        <w:numPr>
+          <w:ilvl w:val="0"/>
+          <w:numId w:val="12"/>
+        </w:numPr>
+      </w:pPr>
+      <w:r>
+        <w:t>Think time up to = 10 Sec</w:t>
+      </w:r>
+    </w:p>
+    <w:p>
+      <w:pPr>
+        <w:pStyle w:val="ListParagraph"/>
+        <w:numPr>
+          <w:ilvl w:val="0"/>
+          <w:numId w:val="12"/>
+        </w:numPr>
+      </w:pPr>
+      <w:r>
+        <w:t xml:space="preserve">Starts 5 thread </w:t>
+      </w:r>
+    </w:p>
+    <w:p>
+      <w:pPr>
+        <w:pStyle w:val="ListParagraph"/>
+        <w:numPr>
+          <w:ilvl w:val="0"/>
+          <w:numId w:val="12"/>
+        </w:numPr>
+      </w:pPr>
+      <w:r>
+        <w:t>Add more 10 threads on every 10 seconds</w:t>
+      </w:r>
+    </w:p>
+    <w:p>
+      <w:pPr>
+        <w:pStyle w:val="ListParagraph"/>
+        <w:numPr>
+          <w:ilvl w:val="0"/>
+          <w:numId w:val="12"/>
+        </w:numPr>
+      </w:pPr>
+      <w:r>
+        <w:t>Keep load till 10 minutes</w:t>
+      </w:r>
+    </w:p>
+    <w:p>
+      <w:pPr>
+        <w:pStyle w:val="ListParagraph"/>
+        <w:numPr>
+          <w:ilvl w:val="0"/>
+          <w:numId w:val="12"/>
+        </w:numPr>
+      </w:pPr>
+      <w:r>
+        <w:t>Then, Stops 10 thread on every 10 Seconds.</w:t>
+      </w:r>
+    </w:p>
+    <w:p/>
+    <w:p/>
+    <w:p>
+      <w:pPr>
+        <w:rPr>
+          <w:b/>
+          <w:bCs/>
+          <w:sz w:val="28"/>
+          <w:szCs w:val="28"/>
+        </w:rPr>
+      </w:pPr>
+      <w:r>
+        <w:rPr>
+          <w:b/>
+          <w:bCs/>
+          <w:sz w:val="28"/>
+          <w:szCs w:val="28"/>
+        </w:rPr>
+        <w:t>Performance Testing Scenarios (Stress Testing/Concurrency Testing):</w:t>
+      </w:r>
+    </w:p>
+    <w:p>
+      <w:pPr>
+        <w:pStyle w:val="ListParagraph"/>
+        <w:numPr>
+          <w:ilvl w:val="0"/>
+          <w:numId w:val="4"/>
+        </w:numPr>
+      </w:pPr>
+      <w:r>
+        <w:t>O</w:t>
+      </w:r>
+      <w:r>
+        <w:t xml:space="preserve">ne user (CIS login) making </w:t>
+      </w:r>
+      <w:r>
+        <w:t>3</w:t>
+      </w:r>
+      <w:r>
+        <w:t>00 requests to about 30 – 40 endpoints</w:t>
+      </w:r>
+      <w:r>
+        <w:t xml:space="preserve"> </w:t>
+      </w:r>
+    </w:p>
+    <w:p>
+      <w:pPr>
+        <w:pStyle w:val="ListParagraph"/>
+        <w:numPr>
+          <w:ilvl w:val="0"/>
+          <w:numId w:val="6"/>
+        </w:numPr>
+      </w:pPr>
+      <w:r>
+        <w:t>Virtual Users = 300</w:t>
+      </w:r>
+    </w:p>
+    <w:p>
+      <w:pPr>
+        <w:pStyle w:val="ListParagraph"/>
+        <w:numPr>
+          <w:ilvl w:val="0"/>
+          <w:numId w:val="6"/>
+        </w:numPr>
+      </w:pPr>
+      <w:r>
+        <w:t xml:space="preserve">Ramp Up Period = </w:t>
+      </w:r>
+      <w:r>
+        <w:t>10</w:t>
+      </w:r>
+      <w:r>
+        <w:t>0</w:t>
+      </w:r>
+      <w:r>
+        <w:t xml:space="preserve"> Sec</w:t>
+      </w:r>
+    </w:p>
+    <w:p>
+      <w:pPr>
+        <w:pStyle w:val="ListParagraph"/>
+        <w:numPr>
+          <w:ilvl w:val="0"/>
+          <w:numId w:val="6"/>
+        </w:numPr>
+      </w:pPr>
+      <w:r>
+        <w:t>Iteration = Forever</w:t>
+      </w:r>
+    </w:p>
+    <w:p>
+      <w:pPr>
+        <w:pStyle w:val="ListParagraph"/>
+        <w:ind w:left="1080"/>
+      </w:pPr>
+    </w:p>
+    <w:p>
+      <w:pPr>
+        <w:pStyle w:val="ListParagraph"/>
+        <w:numPr>
+          <w:ilvl w:val="0"/>
+          <w:numId w:val="4"/>
+        </w:numPr>
+      </w:pPr>
+      <w:r>
+        <w:t>O</w:t>
+      </w:r>
+      <w:r>
+        <w:t>ne user (CIS login) making</w:t>
+      </w:r>
+      <w:r>
+        <w:t xml:space="preserve"> More than</w:t>
+      </w:r>
+      <w:r>
+        <w:t xml:space="preserve"> </w:t>
+      </w:r>
+      <w:r>
+        <w:t>3</w:t>
+      </w:r>
+      <w:r>
+        <w:t>00 requests to about 30 – 40 endpoints</w:t>
+      </w:r>
+      <w:r>
+        <w:t xml:space="preserve"> </w:t>
+      </w:r>
+    </w:p>
+    <w:p>
+      <w:pPr>
+        <w:pStyle w:val="ListParagraph"/>
+        <w:numPr>
+          <w:ilvl w:val="0"/>
+          <w:numId w:val="6"/>
+        </w:numPr>
+      </w:pPr>
+      <w:r>
+        <w:t>Virtual Users = 400 to extend (To Find out reliability point of API’s)</w:t>
+      </w:r>
+    </w:p>
+    <w:p>
+      <w:pPr>
+        <w:pStyle w:val="ListParagraph"/>
+        <w:numPr>
+          <w:ilvl w:val="0"/>
+          <w:numId w:val="6"/>
+        </w:numPr>
+      </w:pPr>
+      <w:r>
+        <w:t xml:space="preserve">Ramp Up Period = </w:t>
+      </w:r>
+      <w:r>
+        <w:t>1</w:t>
+      </w:r>
+      <w:r>
+        <w:t>0</w:t>
+      </w:r>
+      <w:r>
+        <w:t>0</w:t>
+      </w:r>
+      <w:r>
+        <w:t xml:space="preserve"> Sec</w:t>
+      </w:r>
+    </w:p>
+    <w:p>
+      <w:pPr>
+        <w:pStyle w:val="ListParagraph"/>
+        <w:numPr>
+          <w:ilvl w:val="0"/>
+          <w:numId w:val="6"/>
+        </w:numPr>
+      </w:pPr>
+      <w:r>
+        <w:t>Iteration = Forever</w:t>
+      </w:r>
+    </w:p>
+    <w:p/>
+    <w:p>
+      <w:r>
+        <w:rPr>
+          <w:b/>
+          <w:bCs/>
+        </w:rPr>
+        <w:t>Note</w:t>
+      </w:r>
+      <w:r>
+        <w:t>: On Every Performance Test: CPU Utilization and Memory consumption of Server will also be captured.</w:t>
+      </w:r>
+    </w:p>
+    <w:p>
+      <w:r>
+        <w:t>Document updated with html changes</w:t>
+      </w:r>
       <w:bookmarkStart w:id="0" w:name="_GoBack"/>
       <w:bookmarkEnd w:id="0"/>
-    </w:p>
-    <w:p>
-      <w:pPr>
-        <w:pStyle w:val="ListParagraph"/>
-        <w:numPr>
-          <w:ilvl w:val="0"/>
-          <w:numId w:val="6"/>
-        </w:numPr>
-      </w:pPr>
-      <w:r>
-        <w:t xml:space="preserve">Ramp Up Period = </w:t>
-      </w:r>
-      <w:r>
-        <w:t>1</w:t>
-      </w:r>
-      <w:r>
-        <w:t>00</w:t>
-      </w:r>
-      <w:r>
-        <w:t xml:space="preserve"> Sec</w:t>
-      </w:r>
-    </w:p>
-    <w:p>
-      <w:pPr>
-        <w:pStyle w:val="ListParagraph"/>
-        <w:numPr>
-          <w:ilvl w:val="0"/>
-          <w:numId w:val="6"/>
-        </w:numPr>
-      </w:pPr>
-      <w:r>
-        <w:t>Iteration = 1</w:t>
-      </w:r>
-    </w:p>
-    <w:p>
-      <w:r>
-        <w:rPr>
-          <w:b/>
-          <w:bCs/>
-        </w:rPr>
-        <w:t>Note:</w:t>
-      </w:r>
-      <w:r>
-        <w:t xml:space="preserve"> </w:t>
-      </w:r>
-      <w:r>
-        <w:t>The ramp-up period tells JMeter how long to take to "ramp-up" to the full number of threads chosen. If 10 threads are used, and the ramp-up period is 100 seconds, then JMeter will take 100 seconds to get all 10 threads up and running. Each thread will start 10 (100/10) seconds after the previous thread was begun.</w:t>
-      </w:r>
-    </w:p>
-    <w:p>
-      <w:pPr>
-        <w:pStyle w:val="ListParagraph"/>
-        <w:ind w:left="1080"/>
-      </w:pPr>
-    </w:p>
-    <w:p>
-      <w:pPr>
-        <w:pStyle w:val="ListParagraph"/>
-        <w:numPr>
-          <w:ilvl w:val="0"/>
-          <w:numId w:val="4"/>
-        </w:numPr>
-      </w:pPr>
-      <w:r>
-        <w:t>O</w:t>
-      </w:r>
-      <w:r>
-        <w:t>ne user (CIS login) making 100 requests to about 30 – 40 endpoints</w:t>
-      </w:r>
-      <w:r>
-        <w:t xml:space="preserve"> </w:t>
-      </w:r>
-    </w:p>
-    <w:p>
-      <w:pPr>
-        <w:pStyle w:val="ListParagraph"/>
-        <w:numPr>
-          <w:ilvl w:val="0"/>
-          <w:numId w:val="7"/>
-        </w:numPr>
-      </w:pPr>
-      <w:r>
-        <w:t>Virtual Users = 100</w:t>
-      </w:r>
-    </w:p>
-    <w:p>
-      <w:pPr>
-        <w:pStyle w:val="ListParagraph"/>
-        <w:numPr>
-          <w:ilvl w:val="0"/>
-          <w:numId w:val="7"/>
-        </w:numPr>
-      </w:pPr>
-      <w:r>
-        <w:t>Ramp Up Period =</w:t>
-      </w:r>
-      <w:r>
-        <w:t>15</w:t>
-      </w:r>
-      <w:r>
-        <w:t>0</w:t>
-      </w:r>
-      <w:r>
-        <w:t xml:space="preserve"> Sec</w:t>
-      </w:r>
-    </w:p>
-    <w:p>
-      <w:pPr>
-        <w:pStyle w:val="ListParagraph"/>
-        <w:numPr>
-          <w:ilvl w:val="0"/>
-          <w:numId w:val="7"/>
-        </w:numPr>
-      </w:pPr>
-      <w:r>
-        <w:t>Iteration = 1</w:t>
-      </w:r>
-    </w:p>
-    <w:p/>
-    <w:p>
-      <w:pPr>
-        <w:pStyle w:val="ListParagraph"/>
-        <w:numPr>
-          <w:ilvl w:val="0"/>
-          <w:numId w:val="4"/>
-        </w:numPr>
-      </w:pPr>
-      <w:r>
-        <w:t>O</w:t>
-      </w:r>
-      <w:r>
-        <w:t xml:space="preserve">ne user (CIS login) making </w:t>
-      </w:r>
-      <w:r>
-        <w:t>1</w:t>
-      </w:r>
-      <w:r>
-        <w:t>00 requests to about 30 – 40 endpoints</w:t>
-      </w:r>
-      <w:r>
-        <w:t xml:space="preserve"> </w:t>
-      </w:r>
-    </w:p>
-    <w:p>
-      <w:pPr>
-        <w:pStyle w:val="ListParagraph"/>
-        <w:numPr>
-          <w:ilvl w:val="0"/>
-          <w:numId w:val="8"/>
-        </w:numPr>
-      </w:pPr>
-      <w:r>
-        <w:t>Virtual Users = 100</w:t>
-      </w:r>
-    </w:p>
-    <w:p>
-      <w:pPr>
-        <w:pStyle w:val="ListParagraph"/>
-        <w:numPr>
-          <w:ilvl w:val="0"/>
-          <w:numId w:val="8"/>
-        </w:numPr>
-      </w:pPr>
-      <w:r>
-        <w:t xml:space="preserve">Ramp Up Period = </w:t>
-      </w:r>
-      <w:r>
-        <w:t>20</w:t>
-      </w:r>
-      <w:r>
-        <w:t>0 Sec</w:t>
-      </w:r>
-    </w:p>
-    <w:p>
-      <w:pPr>
-        <w:pStyle w:val="ListParagraph"/>
-        <w:numPr>
-          <w:ilvl w:val="0"/>
-          <w:numId w:val="8"/>
-        </w:numPr>
-      </w:pPr>
-      <w:r>
-        <w:t>Iteration = 1</w:t>
-      </w:r>
-    </w:p>
-    <w:p>
-      <w:pPr>
-        <w:pStyle w:val="ListParagraph"/>
-        <w:ind w:left="1080"/>
-      </w:pPr>
-    </w:p>
-    <w:p>
-      <w:pPr>
-        <w:pStyle w:val="ListParagraph"/>
-        <w:numPr>
-          <w:ilvl w:val="0"/>
-          <w:numId w:val="4"/>
-        </w:numPr>
-      </w:pPr>
-      <w:r>
-        <w:t>O</w:t>
-      </w:r>
-      <w:r>
-        <w:t xml:space="preserve">ne user (CIS login) making </w:t>
-      </w:r>
-      <w:r>
-        <w:t>2</w:t>
-      </w:r>
-      <w:r>
-        <w:t>00 requests to about 30 – 40 endpoints</w:t>
-      </w:r>
-      <w:r>
-        <w:t xml:space="preserve"> </w:t>
-      </w:r>
-    </w:p>
-    <w:p>
-      <w:pPr>
-        <w:pStyle w:val="ListParagraph"/>
-        <w:numPr>
-          <w:ilvl w:val="0"/>
-          <w:numId w:val="9"/>
-        </w:numPr>
-      </w:pPr>
-      <w:r>
-        <w:t xml:space="preserve">Virtual Users = </w:t>
-      </w:r>
-      <w:r>
-        <w:t>10</w:t>
-      </w:r>
-      <w:r>
-        <w:t>0</w:t>
-      </w:r>
-    </w:p>
-    <w:p>
-      <w:pPr>
-        <w:pStyle w:val="ListParagraph"/>
-        <w:numPr>
-          <w:ilvl w:val="0"/>
-          <w:numId w:val="9"/>
-        </w:numPr>
-      </w:pPr>
-      <w:r>
-        <w:t>Ramp Up Period = 1 Sec</w:t>
-      </w:r>
-    </w:p>
-    <w:p>
-      <w:pPr>
-        <w:pStyle w:val="ListParagraph"/>
-        <w:numPr>
-          <w:ilvl w:val="0"/>
-          <w:numId w:val="9"/>
-        </w:numPr>
-      </w:pPr>
-      <w:r>
-        <w:t>Iteration = 1</w:t>
-      </w:r>
-    </w:p>
-    <w:p>
-      <w:pPr>
-        <w:pStyle w:val="ListParagraph"/>
-        <w:ind w:left="1080"/>
-      </w:pPr>
-    </w:p>
-    <w:p>
-      <w:pPr>
-        <w:pStyle w:val="ListParagraph"/>
-        <w:numPr>
-          <w:ilvl w:val="0"/>
-          <w:numId w:val="4"/>
-        </w:numPr>
-      </w:pPr>
-      <w:r>
-        <w:t>O</w:t>
-      </w:r>
-      <w:r>
-        <w:t xml:space="preserve">ne user (CIS login) making </w:t>
-      </w:r>
-      <w:r>
-        <w:t>2</w:t>
-      </w:r>
-      <w:r>
-        <w:t>00 requests to about 30 – 40 endpoints</w:t>
-      </w:r>
-      <w:r>
-        <w:t xml:space="preserve"> </w:t>
-      </w:r>
-    </w:p>
-    <w:p>
-      <w:pPr>
-        <w:pStyle w:val="ListParagraph"/>
-        <w:numPr>
-          <w:ilvl w:val="0"/>
-          <w:numId w:val="10"/>
-        </w:numPr>
-      </w:pPr>
-      <w:r>
-        <w:t xml:space="preserve">Virtual Users = </w:t>
-      </w:r>
-      <w:r>
-        <w:t>7</w:t>
-      </w:r>
-      <w:r>
-        <w:t>0</w:t>
-      </w:r>
-    </w:p>
-    <w:p>
-      <w:pPr>
-        <w:pStyle w:val="ListParagraph"/>
-        <w:numPr>
-          <w:ilvl w:val="0"/>
-          <w:numId w:val="10"/>
-        </w:numPr>
-      </w:pPr>
-      <w:r>
-        <w:t>Ramp Up Period = 5 Sec</w:t>
-      </w:r>
-    </w:p>
-    <w:p>
-      <w:pPr>
-        <w:pStyle w:val="ListParagraph"/>
-        <w:numPr>
-          <w:ilvl w:val="0"/>
-          <w:numId w:val="10"/>
-        </w:numPr>
-      </w:pPr>
-      <w:r>
-        <w:t>Iteration = 1</w:t>
-      </w:r>
-    </w:p>
-    <w:p/>
-    <w:p>
-      <w:pPr>
-        <w:pStyle w:val="ListParagraph"/>
-        <w:numPr>
-          <w:ilvl w:val="0"/>
-          <w:numId w:val="4"/>
-        </w:numPr>
-      </w:pPr>
-      <w:r>
-        <w:t>O</w:t>
-      </w:r>
-      <w:r>
-        <w:t xml:space="preserve">ne user (CIS login) making </w:t>
-      </w:r>
-      <w:r>
-        <w:t>2</w:t>
-      </w:r>
-      <w:r>
-        <w:t>00 requests to about 30 – 40 endpoints</w:t>
-      </w:r>
-      <w:r>
-        <w:t xml:space="preserve"> </w:t>
-      </w:r>
-    </w:p>
-    <w:p>
-      <w:pPr>
-        <w:pStyle w:val="ListParagraph"/>
-        <w:numPr>
-          <w:ilvl w:val="0"/>
-          <w:numId w:val="11"/>
-        </w:numPr>
-      </w:pPr>
-      <w:r>
-        <w:t xml:space="preserve">Virtual Users = </w:t>
-      </w:r>
-      <w:r>
-        <w:t>2</w:t>
-      </w:r>
-      <w:r>
-        <w:t>00</w:t>
-      </w:r>
-    </w:p>
-    <w:p>
-      <w:pPr>
-        <w:pStyle w:val="ListParagraph"/>
-        <w:numPr>
-          <w:ilvl w:val="0"/>
-          <w:numId w:val="11"/>
-        </w:numPr>
-      </w:pPr>
-      <w:r>
-        <w:t xml:space="preserve">Ramp Up Period = </w:t>
-      </w:r>
-      <w:r>
-        <w:t>5</w:t>
-      </w:r>
-      <w:r>
-        <w:t>0 Sec</w:t>
-      </w:r>
-    </w:p>
-    <w:p>
-      <w:pPr>
-        <w:pStyle w:val="ListParagraph"/>
-        <w:numPr>
-          <w:ilvl w:val="0"/>
-          <w:numId w:val="11"/>
-        </w:numPr>
-      </w:pPr>
-      <w:r>
-        <w:t>Iteration = 1</w:t>
-      </w:r>
-    </w:p>
-    <w:p>
-      <w:pPr>
-        <w:rPr>
-          <w:b/>
-          <w:bCs/>
-          <w:sz w:val="28"/>
-          <w:szCs w:val="28"/>
-        </w:rPr>
-      </w:pPr>
-    </w:p>
-    <w:p>
-      <w:pPr>
-        <w:rPr>
-          <w:b/>
-          <w:bCs/>
-          <w:sz w:val="28"/>
-          <w:szCs w:val="28"/>
-        </w:rPr>
-      </w:pPr>
-      <w:r>
-        <w:rPr>
-          <w:b/>
-          <w:bCs/>
-          <w:sz w:val="28"/>
-          <w:szCs w:val="28"/>
-        </w:rPr>
-        <w:t>Performance Testing Scenarios (</w:t>
-      </w:r>
-      <w:r>
-        <w:rPr>
-          <w:b/>
-          <w:bCs/>
-          <w:sz w:val="28"/>
-          <w:szCs w:val="28"/>
-        </w:rPr>
-        <w:t>Realistic Performance test- pacing</w:t>
-      </w:r>
-      <w:r>
-        <w:rPr>
-          <w:b/>
-          <w:bCs/>
-          <w:sz w:val="28"/>
-          <w:szCs w:val="28"/>
-        </w:rPr>
-        <w:t>):</w:t>
-      </w:r>
-    </w:p>
-    <w:p>
-      <w:pPr>
-        <w:pStyle w:val="ListParagraph"/>
-        <w:numPr>
-          <w:ilvl w:val="0"/>
-          <w:numId w:val="4"/>
-        </w:numPr>
-      </w:pPr>
-      <w:r>
-        <w:t>O</w:t>
-      </w:r>
-      <w:r>
-        <w:t>ne user (CIS login) making 100 requests to about 30 – 40 endpoints</w:t>
-      </w:r>
-      <w:r>
-        <w:t xml:space="preserve"> </w:t>
-      </w:r>
-    </w:p>
-    <w:p>
-      <w:pPr>
-        <w:pStyle w:val="ListParagraph"/>
-        <w:numPr>
-          <w:ilvl w:val="0"/>
-          <w:numId w:val="12"/>
-        </w:numPr>
-      </w:pPr>
-      <w:r>
-        <w:t>Virtual Users = 100</w:t>
-      </w:r>
-    </w:p>
-    <w:p>
-      <w:pPr>
-        <w:pStyle w:val="ListParagraph"/>
-        <w:numPr>
-          <w:ilvl w:val="0"/>
-          <w:numId w:val="12"/>
-        </w:numPr>
-      </w:pPr>
-      <w:r>
-        <w:t>Think time up to = 10 Sec</w:t>
-      </w:r>
-    </w:p>
-    <w:p>
-      <w:pPr>
-        <w:pStyle w:val="ListParagraph"/>
-        <w:numPr>
-          <w:ilvl w:val="0"/>
-          <w:numId w:val="12"/>
-        </w:numPr>
-      </w:pPr>
-      <w:r>
-        <w:t xml:space="preserve">Starts 10 thread </w:t>
-      </w:r>
-    </w:p>
-    <w:p>
-      <w:pPr>
-        <w:pStyle w:val="ListParagraph"/>
-        <w:numPr>
-          <w:ilvl w:val="0"/>
-          <w:numId w:val="12"/>
-        </w:numPr>
-      </w:pPr>
-      <w:r>
-        <w:t>Add more 10 threads on every 10 seconds</w:t>
-      </w:r>
-    </w:p>
-    <w:p>
-      <w:pPr>
-        <w:pStyle w:val="ListParagraph"/>
-        <w:numPr>
-          <w:ilvl w:val="0"/>
-          <w:numId w:val="12"/>
-        </w:numPr>
-      </w:pPr>
-      <w:r>
-        <w:t>Keep load till 5 minutes</w:t>
-      </w:r>
-    </w:p>
-    <w:p>
-      <w:pPr>
-        <w:pStyle w:val="ListParagraph"/>
-        <w:numPr>
-          <w:ilvl w:val="0"/>
-          <w:numId w:val="12"/>
-        </w:numPr>
-      </w:pPr>
-      <w:r>
-        <w:t>Then, Stops 10 thread on every 10 Seconds.</w:t>
-      </w:r>
-    </w:p>
-    <w:p>
-      <w:pPr>
-        <w:pStyle w:val="ListParagraph"/>
-        <w:ind w:left="1080"/>
-      </w:pPr>
-    </w:p>
-    <w:p>
-      <w:pPr>
-        <w:pStyle w:val="ListParagraph"/>
-        <w:numPr>
-          <w:ilvl w:val="0"/>
-          <w:numId w:val="4"/>
-        </w:numPr>
-      </w:pPr>
-      <w:r>
-        <w:t>O</w:t>
-      </w:r>
-      <w:r>
-        <w:t xml:space="preserve">ne user (CIS login) making </w:t>
-      </w:r>
-      <w:r>
-        <w:t>2</w:t>
-      </w:r>
-      <w:r>
-        <w:t>00 requests to about 30 – 40 endpoints</w:t>
-      </w:r>
-      <w:r>
-        <w:t xml:space="preserve"> </w:t>
-      </w:r>
-    </w:p>
-    <w:p>
-      <w:pPr>
-        <w:pStyle w:val="ListParagraph"/>
-        <w:numPr>
-          <w:ilvl w:val="0"/>
-          <w:numId w:val="12"/>
-        </w:numPr>
-      </w:pPr>
-      <w:r>
-        <w:t>Virtual Users = 200</w:t>
-      </w:r>
-    </w:p>
-    <w:p>
-      <w:pPr>
-        <w:pStyle w:val="ListParagraph"/>
-        <w:numPr>
-          <w:ilvl w:val="0"/>
-          <w:numId w:val="12"/>
-        </w:numPr>
-      </w:pPr>
-      <w:r>
-        <w:t>Think time up to = 10 Sec</w:t>
-      </w:r>
-    </w:p>
-    <w:p>
-      <w:pPr>
-        <w:pStyle w:val="ListParagraph"/>
-        <w:numPr>
-          <w:ilvl w:val="0"/>
-          <w:numId w:val="12"/>
-        </w:numPr>
-      </w:pPr>
-      <w:r>
-        <w:t xml:space="preserve">Starts 5 thread </w:t>
-      </w:r>
-    </w:p>
-    <w:p>
-      <w:pPr>
-        <w:pStyle w:val="ListParagraph"/>
-        <w:numPr>
-          <w:ilvl w:val="0"/>
-          <w:numId w:val="12"/>
-        </w:numPr>
-      </w:pPr>
-      <w:r>
-        <w:t>Add more 10 threads on every 10 seconds</w:t>
-      </w:r>
-    </w:p>
-    <w:p>
-      <w:pPr>
-        <w:pStyle w:val="ListParagraph"/>
-        <w:numPr>
-          <w:ilvl w:val="0"/>
-          <w:numId w:val="12"/>
-        </w:numPr>
-      </w:pPr>
-      <w:r>
-        <w:t>Keep load till 10 minutes</w:t>
-      </w:r>
-    </w:p>
-    <w:p>
-      <w:pPr>
-        <w:pStyle w:val="ListParagraph"/>
-        <w:numPr>
-          <w:ilvl w:val="0"/>
-          <w:numId w:val="12"/>
-        </w:numPr>
-      </w:pPr>
-      <w:r>
-        <w:t>Then, Stops 10 thread on every 10 Seconds.</w:t>
-      </w:r>
-    </w:p>
-    <w:p/>
-    <w:p/>
-    <w:p>
-      <w:pPr>
-        <w:rPr>
-          <w:b/>
-          <w:bCs/>
-          <w:sz w:val="28"/>
-          <w:szCs w:val="28"/>
-        </w:rPr>
-      </w:pPr>
-      <w:r>
-        <w:rPr>
-          <w:b/>
-          <w:bCs/>
-          <w:sz w:val="28"/>
-          <w:szCs w:val="28"/>
-        </w:rPr>
-        <w:t>Performance Testing Scenarios (Stress Testing/Concurrency Testing):</w:t>
-      </w:r>
-    </w:p>
-    <w:p>
-      <w:pPr>
-        <w:pStyle w:val="ListParagraph"/>
-        <w:numPr>
-          <w:ilvl w:val="0"/>
-          <w:numId w:val="4"/>
-        </w:numPr>
-      </w:pPr>
-      <w:r>
-        <w:t>O</w:t>
-      </w:r>
-      <w:r>
-        <w:t xml:space="preserve">ne user (CIS login) making </w:t>
-      </w:r>
-      <w:r>
-        <w:t>3</w:t>
-      </w:r>
-      <w:r>
-        <w:t>00 requests to about 30 – 40 endpoints</w:t>
-      </w:r>
-      <w:r>
-        <w:t xml:space="preserve"> </w:t>
-      </w:r>
-    </w:p>
-    <w:p>
-      <w:pPr>
-        <w:pStyle w:val="ListParagraph"/>
-        <w:numPr>
-          <w:ilvl w:val="0"/>
-          <w:numId w:val="6"/>
-        </w:numPr>
-      </w:pPr>
-      <w:r>
-        <w:t>Virtual Users = 300</w:t>
-      </w:r>
-    </w:p>
-    <w:p>
-      <w:pPr>
-        <w:pStyle w:val="ListParagraph"/>
-        <w:numPr>
-          <w:ilvl w:val="0"/>
-          <w:numId w:val="6"/>
-        </w:numPr>
-      </w:pPr>
-      <w:r>
-        <w:t xml:space="preserve">Ramp Up Period = </w:t>
-      </w:r>
-      <w:r>
-        <w:t>10</w:t>
-      </w:r>
-      <w:r>
-        <w:t>0</w:t>
-      </w:r>
-      <w:r>
-        <w:t xml:space="preserve"> Sec</w:t>
-      </w:r>
-    </w:p>
-    <w:p>
-      <w:pPr>
-        <w:pStyle w:val="ListParagraph"/>
-        <w:numPr>
-          <w:ilvl w:val="0"/>
-          <w:numId w:val="6"/>
-        </w:numPr>
-      </w:pPr>
-      <w:r>
-        <w:t>Iteration = Forever</w:t>
-      </w:r>
-    </w:p>
-    <w:p>
-      <w:pPr>
-        <w:pStyle w:val="ListParagraph"/>
-        <w:ind w:left="1080"/>
-      </w:pPr>
-    </w:p>
-    <w:p>
-      <w:pPr>
-        <w:pStyle w:val="ListParagraph"/>
-        <w:numPr>
-          <w:ilvl w:val="0"/>
-          <w:numId w:val="4"/>
-        </w:numPr>
-      </w:pPr>
-      <w:r>
-        <w:t>O</w:t>
-      </w:r>
-      <w:r>
-        <w:t>ne user (CIS login) making</w:t>
-      </w:r>
-      <w:r>
-        <w:t xml:space="preserve"> More than</w:t>
-      </w:r>
-      <w:r>
-        <w:t xml:space="preserve"> </w:t>
-      </w:r>
-      <w:r>
-        <w:t>3</w:t>
-      </w:r>
-      <w:r>
-        <w:t>00 requests to about 30 – 40 endpoints</w:t>
-      </w:r>
-      <w:r>
-        <w:t xml:space="preserve"> </w:t>
-      </w:r>
-    </w:p>
-    <w:p>
-      <w:pPr>
-        <w:pStyle w:val="ListParagraph"/>
-        <w:numPr>
-          <w:ilvl w:val="0"/>
-          <w:numId w:val="6"/>
-        </w:numPr>
-      </w:pPr>
-      <w:r>
-        <w:t>Virtual Users = 400 to extend (To Find out reliability point of API’s)</w:t>
-      </w:r>
-    </w:p>
-    <w:p>
-      <w:pPr>
-        <w:pStyle w:val="ListParagraph"/>
-        <w:numPr>
-          <w:ilvl w:val="0"/>
-          <w:numId w:val="6"/>
-        </w:numPr>
-      </w:pPr>
-      <w:r>
-        <w:t xml:space="preserve">Ramp Up Period = </w:t>
-      </w:r>
-      <w:r>
-        <w:t>1</w:t>
-      </w:r>
-      <w:r>
-        <w:t>0</w:t>
-      </w:r>
-      <w:r>
-        <w:t>0</w:t>
-      </w:r>
-      <w:r>
-        <w:t xml:space="preserve"> Sec</w:t>
-      </w:r>
-    </w:p>
-    <w:p>
-      <w:pPr>
-        <w:pStyle w:val="ListParagraph"/>
-        <w:numPr>
-          <w:ilvl w:val="0"/>
-          <w:numId w:val="6"/>
-        </w:numPr>
-      </w:pPr>
-      <w:r>
-        <w:t>Iteration = Forever</w:t>
-      </w:r>
-    </w:p>
-    <w:p/>
-    <w:p>
-      <w:r>
-        <w:rPr>
-          <w:b/>
-          <w:bCs/>
-        </w:rPr>
-        <w:t>Note</w:t>
-      </w:r>
-      <w:r>
-        <w:t>: On Every Performance Test: CPU Utilization and Memory consumption of Server will also be captured.</w:t>
-      </w:r>
     </w:p>
     <w:p/>
     <w:sectPr>

</xml_diff>